<commit_message>
Cambios varios casos de uso
</commit_message>
<xml_diff>
--- a/Entregables/Informe de avance/Vigente/06.10.Informe de Avance.docx
+++ b/Entregables/Informe de avance/Vigente/06.10.Informe de Avance.docx
@@ -308,30 +308,6 @@
                 <w:sz w:val="22"/>
                 <w:szCs w:val="22"/>
               </w:rPr>
-              <w:t>Documento de alcance.</w:t>
-            </w:r>
-          </w:p>
-          <w:p>
-            <w:pPr>
-              <w:keepLines/>
-              <w:numPr>
-                <w:ilvl w:val="0"/>
-                <w:numId w:val="3"/>
-              </w:numPr>
-              <w:spacing w:after="120"/>
-              <w:ind w:hanging="360"/>
-              <w:rPr>
-                <w:rFonts w:ascii="Arial" w:eastAsia="Arial" w:hAnsi="Arial" w:cs="Arial"/>
-                <w:sz w:val="22"/>
-                <w:szCs w:val="22"/>
-              </w:rPr>
-            </w:pPr>
-            <w:r>
-              <w:rPr>
-                <w:rFonts w:ascii="Arial" w:eastAsia="Arial" w:hAnsi="Arial" w:cs="Arial"/>
-                <w:sz w:val="22"/>
-                <w:szCs w:val="22"/>
-              </w:rPr>
               <w:t>DER</w:t>
             </w:r>
           </w:p>
@@ -386,9 +362,35 @@
           <w:p>
             <w:pPr>
               <w:keepLines/>
+              <w:numPr>
+                <w:ilvl w:val="0"/>
+                <w:numId w:val="3"/>
+              </w:numPr>
+              <w:spacing w:after="120"/>
+              <w:ind w:hanging="360"/>
+              <w:rPr>
+                <w:rFonts w:ascii="Arial" w:eastAsia="Arial" w:hAnsi="Arial" w:cs="Arial"/>
+                <w:sz w:val="22"/>
+                <w:szCs w:val="22"/>
+              </w:rPr>
+            </w:pPr>
+            <w:r>
+              <w:rPr>
+                <w:rFonts w:ascii="Arial" w:eastAsia="Arial" w:hAnsi="Arial" w:cs="Arial"/>
+                <w:sz w:val="22"/>
+                <w:szCs w:val="22"/>
+              </w:rPr>
+              <w:t>Documento de alcance.</w:t>
+            </w:r>
+          </w:p>
+          <w:p>
+            <w:pPr>
+              <w:keepLines/>
               <w:spacing w:after="120"/>
               <w:jc w:val="both"/>
             </w:pPr>
+            <w:bookmarkStart w:id="0" w:name="_GoBack"/>
+            <w:bookmarkEnd w:id="0"/>
           </w:p>
           <w:p>
             <w:pPr>
@@ -503,8 +505,6 @@
               <w:spacing w:after="120"/>
               <w:jc w:val="both"/>
             </w:pPr>
-            <w:bookmarkStart w:id="0" w:name="_GoBack"/>
-            <w:bookmarkEnd w:id="0"/>
           </w:p>
         </w:tc>
         <w:tc>
@@ -923,11 +923,19 @@
               <w:spacing w:after="120"/>
               <w:ind w:left="175"/>
             </w:pPr>
+            <w:proofErr w:type="spellStart"/>
             <w:r>
               <w:rPr>
                 <w:rFonts w:ascii="Arial" w:eastAsia="Arial" w:hAnsi="Arial" w:cs="Arial"/>
               </w:rPr>
-              <w:t>Budic, Hernán</w:t>
+              <w:t>Budic</w:t>
+            </w:r>
+            <w:proofErr w:type="spellEnd"/>
+            <w:r>
+              <w:rPr>
+                <w:rFonts w:ascii="Arial" w:eastAsia="Arial" w:hAnsi="Arial" w:cs="Arial"/>
+              </w:rPr>
+              <w:t>, Hernán</w:t>
             </w:r>
           </w:p>
         </w:tc>
@@ -990,11 +998,19 @@
               <w:spacing w:after="120"/>
               <w:ind w:left="175"/>
             </w:pPr>
+            <w:proofErr w:type="spellStart"/>
             <w:r>
               <w:rPr>
                 <w:rFonts w:ascii="Arial" w:eastAsia="Arial" w:hAnsi="Arial" w:cs="Arial"/>
               </w:rPr>
-              <w:t>Croci, Federico</w:t>
+              <w:t>Croci</w:t>
+            </w:r>
+            <w:proofErr w:type="spellEnd"/>
+            <w:r>
+              <w:rPr>
+                <w:rFonts w:ascii="Arial" w:eastAsia="Arial" w:hAnsi="Arial" w:cs="Arial"/>
+              </w:rPr>
+              <w:t>, Federico</w:t>
             </w:r>
           </w:p>
         </w:tc>
@@ -1058,29 +1074,38 @@
               <w:spacing w:after="120"/>
               <w:ind w:left="175"/>
             </w:pPr>
+            <w:proofErr w:type="spellStart"/>
             <w:r>
               <w:rPr>
                 <w:rFonts w:ascii="Arial" w:eastAsia="Arial" w:hAnsi="Arial" w:cs="Arial"/>
                 <w:highlight w:val="white"/>
               </w:rPr>
-              <w:t>Rodriguez, Maximiliano</w:t>
-            </w:r>
-          </w:p>
-        </w:tc>
-        <w:tc>
-          <w:tcPr>
-            <w:tcW w:w="3686" w:type="dxa"/>
-          </w:tcPr>
-          <w:p>
-            <w:pPr>
-              <w:keepLines/>
-              <w:spacing w:after="120"/>
-            </w:pPr>
+              <w:t>Rodriguez</w:t>
+            </w:r>
+            <w:proofErr w:type="spellEnd"/>
             <w:r>
               <w:rPr>
                 <w:rFonts w:ascii="Arial" w:eastAsia="Arial" w:hAnsi="Arial" w:cs="Arial"/>
                 <w:highlight w:val="white"/>
               </w:rPr>
+              <w:t>, Maximiliano</w:t>
+            </w:r>
+          </w:p>
+        </w:tc>
+        <w:tc>
+          <w:tcPr>
+            <w:tcW w:w="3686" w:type="dxa"/>
+          </w:tcPr>
+          <w:p>
+            <w:pPr>
+              <w:keepLines/>
+              <w:spacing w:after="120"/>
+            </w:pPr>
+            <w:r>
+              <w:rPr>
+                <w:rFonts w:ascii="Arial" w:eastAsia="Arial" w:hAnsi="Arial" w:cs="Arial"/>
+                <w:highlight w:val="white"/>
+              </w:rPr>
               <w:t>maximilianorodriguezt@gmail.com</w:t>
             </w:r>
           </w:p>
@@ -1126,11 +1151,19 @@
               <w:spacing w:after="120"/>
               <w:ind w:left="175"/>
             </w:pPr>
+            <w:proofErr w:type="spellStart"/>
             <w:r>
               <w:rPr>
                 <w:rFonts w:ascii="Arial" w:eastAsia="Arial" w:hAnsi="Arial" w:cs="Arial"/>
               </w:rPr>
-              <w:t>Tiberti, Franco</w:t>
+              <w:t>Tiberti</w:t>
+            </w:r>
+            <w:proofErr w:type="spellEnd"/>
+            <w:r>
+              <w:rPr>
+                <w:rFonts w:ascii="Arial" w:eastAsia="Arial" w:hAnsi="Arial" w:cs="Arial"/>
+              </w:rPr>
+              <w:t>, Franco</w:t>
             </w:r>
           </w:p>
         </w:tc>
@@ -1309,13 +1342,42 @@
           <w:i/>
           <w:sz w:val="22"/>
         </w:rPr>
-        <w:t xml:space="preserve"> Ing. Federico Casuseslu, Ing. Nicolás Rodriguez</w:t>
-      </w:r>
+        <w:t xml:space="preserve"> Ing. Federico </w:t>
+      </w:r>
+      <w:proofErr w:type="spellStart"/>
+      <w:r>
+        <w:rPr>
+          <w:rFonts w:ascii="Arial" w:eastAsia="Arial" w:hAnsi="Arial" w:cs="Arial"/>
+          <w:i/>
+          <w:sz w:val="22"/>
+        </w:rPr>
+        <w:t>Casuseslu</w:t>
+      </w:r>
+      <w:proofErr w:type="spellEnd"/>
+      <w:r>
+        <w:rPr>
+          <w:rFonts w:ascii="Arial" w:eastAsia="Arial" w:hAnsi="Arial" w:cs="Arial"/>
+          <w:i/>
+          <w:sz w:val="22"/>
+        </w:rPr>
+        <w:t xml:space="preserve">, Ing. Nicolás </w:t>
+      </w:r>
+      <w:proofErr w:type="spellStart"/>
+      <w:r>
+        <w:rPr>
+          <w:rFonts w:ascii="Arial" w:eastAsia="Arial" w:hAnsi="Arial" w:cs="Arial"/>
+          <w:i/>
+          <w:sz w:val="22"/>
+        </w:rPr>
+        <w:t>Rodriguez</w:t>
+      </w:r>
+      <w:proofErr w:type="spellEnd"/>
     </w:p>
     <w:p>
       <w:pPr>
         <w:jc w:val="both"/>
       </w:pPr>
+      <w:proofErr w:type="spellStart"/>
       <w:r>
         <w:rPr>
           <w:rFonts w:ascii="Arial" w:eastAsia="Arial" w:hAnsi="Arial" w:cs="Arial"/>
@@ -1323,7 +1385,17 @@
           <w:i/>
           <w:sz w:val="22"/>
         </w:rPr>
-        <w:t xml:space="preserve">Controller: </w:t>
+        <w:t>Controller</w:t>
+      </w:r>
+      <w:proofErr w:type="spellEnd"/>
+      <w:r>
+        <w:rPr>
+          <w:rFonts w:ascii="Arial" w:eastAsia="Arial" w:hAnsi="Arial" w:cs="Arial"/>
+          <w:b/>
+          <w:i/>
+          <w:sz w:val="22"/>
+        </w:rPr>
+        <w:t xml:space="preserve">: </w:t>
       </w:r>
       <w:r>
         <w:rPr>
@@ -1528,12 +1600,21 @@
           <w:pPr>
             <w:jc w:val="center"/>
           </w:pPr>
+          <w:proofErr w:type="spellStart"/>
           <w:r>
             <w:rPr>
               <w:rFonts w:ascii="Arial" w:eastAsia="Arial" w:hAnsi="Arial" w:cs="Arial"/>
               <w:b/>
             </w:rPr>
-            <w:t>AsociateYa S.A.</w:t>
+            <w:t>AsociateYa</w:t>
+          </w:r>
+          <w:proofErr w:type="spellEnd"/>
+          <w:r>
+            <w:rPr>
+              <w:rFonts w:ascii="Arial" w:eastAsia="Arial" w:hAnsi="Arial" w:cs="Arial"/>
+              <w:b/>
+            </w:rPr>
+            <w:t xml:space="preserve"> S.A.</w:t>
           </w:r>
         </w:p>
       </w:tc>

</xml_diff>